<commit_message>
New rezults for longitudinal friction force
</commit_message>
<xml_diff>
--- a/examples/eidelyur/MCOOL/all_docs/my_docs/documentsDescriptions.docx
+++ b/examples/eidelyur/MCOOL/all_docs/my_docs/documentsDescriptions.docx
@@ -891,7 +891,17 @@
           <w:szCs w:val="28"/>
           <w:lang w:val="ru-RU"/>
         </w:rPr>
-        <w:t xml:space="preserve"> – краткая библиографмя основеых источников по электронному охлаждению.</w:t>
+        <w:t xml:space="preserve"> – краткая библиография основн</w:t>
+      </w:r>
+      <w:bookmarkStart w:id="1" w:name="_GoBack"/>
+      <w:bookmarkEnd w:id="1"/>
+      <w:r>
+        <w:rPr>
+          <w:sz w:val="28"/>
+          <w:szCs w:val="28"/>
+          <w:lang w:val="ru-RU"/>
+        </w:rPr>
+        <w:t>ых источников по электронному охлаждению.</w:t>
       </w:r>
     </w:p>
     <w:p>
@@ -1029,7 +1039,7 @@
           <v:shape id="_x0000_i1025" type="#_x0000_t75" style="width:159.75pt;height:50.25pt" o:ole="">
             <v:imagedata r:id="rId5" o:title=""/>
           </v:shape>
-          <o:OLEObject Type="Embed" ProgID="Equation.DSMT4" ShapeID="_x0000_i1025" DrawAspect="Content" ObjectID="_1606052506" r:id="rId6"/>
+          <o:OLEObject Type="Embed" ProgID="Equation.DSMT4" ShapeID="_x0000_i1025" DrawAspect="Content" ObjectID="_1607327222" r:id="rId6"/>
         </w:object>
       </w:r>
     </w:p>
@@ -1059,7 +1069,7 @@
         </w:rPr>
         <w:t xml:space="preserve">выполнение соотношения </w:t>
       </w:r>
-      <w:bookmarkStart w:id="1" w:name="_Hlk531610601"/>
+      <w:bookmarkStart w:id="2" w:name="_Hlk531610601"/>
       <w:r>
         <w:rPr>
           <w:position w:val="-12"/>
@@ -1070,10 +1080,10 @@
           <v:shape id="_x0000_i1026" type="#_x0000_t75" style="width:83.25pt;height:23.25pt" o:ole="">
             <v:imagedata r:id="rId7" o:title=""/>
           </v:shape>
-          <o:OLEObject Type="Embed" ProgID="Equation.DSMT4" ShapeID="_x0000_i1026" DrawAspect="Content" ObjectID="_1606052507" r:id="rId8"/>
+          <o:OLEObject Type="Embed" ProgID="Equation.DSMT4" ShapeID="_x0000_i1026" DrawAspect="Content" ObjectID="_1607327223" r:id="rId8"/>
         </w:object>
       </w:r>
-      <w:bookmarkEnd w:id="1"/>
+      <w:bookmarkEnd w:id="2"/>
       <w:r>
         <w:rPr>
           <w:sz w:val="28"/>
@@ -1148,7 +1158,7 @@
           <v:shape id="_x0000_i1027" type="#_x0000_t75" style="width:27.75pt;height:23.25pt" o:ole="">
             <v:imagedata r:id="rId9" o:title=""/>
           </v:shape>
-          <o:OLEObject Type="Embed" ProgID="Equation.DSMT4" ShapeID="_x0000_i1027" DrawAspect="Content" ObjectID="_1606052508" r:id="rId10"/>
+          <o:OLEObject Type="Embed" ProgID="Equation.DSMT4" ShapeID="_x0000_i1027" DrawAspect="Content" ObjectID="_1607327224" r:id="rId10"/>
         </w:object>
       </w:r>
       <w:r>
@@ -1169,7 +1179,7 @@
           <v:shape id="_x0000_i1028" type="#_x0000_t75" style="width:27.75pt;height:23.25pt" o:ole="">
             <v:imagedata r:id="rId11" o:title=""/>
           </v:shape>
-          <o:OLEObject Type="Embed" ProgID="Equation.DSMT4" ShapeID="_x0000_i1028" DrawAspect="Content" ObjectID="_1606052509" r:id="rId12"/>
+          <o:OLEObject Type="Embed" ProgID="Equation.DSMT4" ShapeID="_x0000_i1028" DrawAspect="Content" ObjectID="_1607327225" r:id="rId12"/>
         </w:object>
       </w:r>
       <w:r>
@@ -1231,7 +1241,7 @@
         </w:rPr>
         <w:t xml:space="preserve">. В нем обсуждается важный момент выбора начального </w:t>
       </w:r>
-      <w:bookmarkStart w:id="2" w:name="_Hlk531610529"/>
+      <w:bookmarkStart w:id="3" w:name="_Hlk531610529"/>
       <w:r>
         <w:rPr>
           <w:sz w:val="28"/>
@@ -1250,7 +1260,7 @@
           <v:shape id="_x0000_i1029" type="#_x0000_t75" style="width:29.25pt;height:23.25pt" o:ole="">
             <v:imagedata r:id="rId13" o:title=""/>
           </v:shape>
-          <o:OLEObject Type="Embed" ProgID="Equation.DSMT4" ShapeID="_x0000_i1029" DrawAspect="Content" ObjectID="_1606052510" r:id="rId14"/>
+          <o:OLEObject Type="Embed" ProgID="Equation.DSMT4" ShapeID="_x0000_i1029" DrawAspect="Content" ObjectID="_1607327226" r:id="rId14"/>
         </w:object>
       </w:r>
       <w:r>
@@ -1261,7 +1271,7 @@
         </w:rPr>
         <w:t xml:space="preserve"> </w:t>
       </w:r>
-      <w:bookmarkEnd w:id="2"/>
+      <w:bookmarkEnd w:id="3"/>
       <w:r>
         <w:rPr>
           <w:sz w:val="28"/>
@@ -1328,7 +1338,7 @@
           <v:shape id="_x0000_i1030" type="#_x0000_t75" style="width:21.75pt;height:23.25pt" o:ole="">
             <v:imagedata r:id="rId15" o:title=""/>
           </v:shape>
-          <o:OLEObject Type="Embed" ProgID="Equation.DSMT4" ShapeID="_x0000_i1030" DrawAspect="Content" ObjectID="_1606052511" r:id="rId16"/>
+          <o:OLEObject Type="Embed" ProgID="Equation.DSMT4" ShapeID="_x0000_i1030" DrawAspect="Content" ObjectID="_1607327227" r:id="rId16"/>
         </w:object>
       </w:r>
       <w:r>
@@ -1349,7 +1359,7 @@
           <v:shape id="_x0000_i1031" type="#_x0000_t75" style="width:19.5pt;height:23.25pt" o:ole="">
             <v:imagedata r:id="rId17" o:title=""/>
           </v:shape>
-          <o:OLEObject Type="Embed" ProgID="Equation.DSMT4" ShapeID="_x0000_i1031" DrawAspect="Content" ObjectID="_1606052512" r:id="rId18"/>
+          <o:OLEObject Type="Embed" ProgID="Equation.DSMT4" ShapeID="_x0000_i1031" DrawAspect="Content" ObjectID="_1607327228" r:id="rId18"/>
         </w:object>
       </w:r>
       <w:r>
@@ -1370,7 +1380,7 @@
           <v:shape id="_x0000_i1032" type="#_x0000_t75" style="width:36pt;height:24.75pt" o:ole="">
             <v:imagedata r:id="rId19" o:title=""/>
           </v:shape>
-          <o:OLEObject Type="Embed" ProgID="Equation.DSMT4" ShapeID="_x0000_i1032" DrawAspect="Content" ObjectID="_1606052513" r:id="rId20"/>
+          <o:OLEObject Type="Embed" ProgID="Equation.DSMT4" ShapeID="_x0000_i1032" DrawAspect="Content" ObjectID="_1607327229" r:id="rId20"/>
         </w:object>
       </w:r>
       <w:r>
@@ -1391,7 +1401,7 @@
           <v:shape id="_x0000_i1033" type="#_x0000_t75" style="width:32.25pt;height:23.25pt" o:ole="">
             <v:imagedata r:id="rId21" o:title=""/>
           </v:shape>
-          <o:OLEObject Type="Embed" ProgID="Equation.DSMT4" ShapeID="_x0000_i1033" DrawAspect="Content" ObjectID="_1606052514" r:id="rId22"/>
+          <o:OLEObject Type="Embed" ProgID="Equation.DSMT4" ShapeID="_x0000_i1033" DrawAspect="Content" ObjectID="_1607327230" r:id="rId22"/>
         </w:object>
       </w:r>
       <w:r>
@@ -1422,7 +1432,7 @@
           <v:shape id="_x0000_i1034" type="#_x0000_t75" style="width:294.75pt;height:28.5pt" o:ole="">
             <v:imagedata r:id="rId23" o:title=""/>
           </v:shape>
-          <o:OLEObject Type="Embed" ProgID="Equation.DSMT4" ShapeID="_x0000_i1034" DrawAspect="Content" ObjectID="_1606052515" r:id="rId24"/>
+          <o:OLEObject Type="Embed" ProgID="Equation.DSMT4" ShapeID="_x0000_i1034" DrawAspect="Content" ObjectID="_1607327231" r:id="rId24"/>
         </w:object>
       </w:r>
     </w:p>
@@ -1486,7 +1496,7 @@
           <v:shape id="_x0000_i1035" type="#_x0000_t75" style="width:96pt;height:23.25pt" o:ole="">
             <v:imagedata r:id="rId25" o:title=""/>
           </v:shape>
-          <o:OLEObject Type="Embed" ProgID="Equation.DSMT4" ShapeID="_x0000_i1035" DrawAspect="Content" ObjectID="_1606052516" r:id="rId26"/>
+          <o:OLEObject Type="Embed" ProgID="Equation.DSMT4" ShapeID="_x0000_i1035" DrawAspect="Content" ObjectID="_1607327232" r:id="rId26"/>
         </w:object>
       </w:r>
       <w:r>
@@ -1738,7 +1748,7 @@
         </w:rPr>
         <w:t xml:space="preserve"> Результат представлялся в виде «карты» отношения передаваемых импульсов в разных подходах, построенной на сетке координат </w:t>
       </w:r>
-      <w:bookmarkStart w:id="3" w:name="_Hlk531612277"/>
+      <w:bookmarkStart w:id="4" w:name="_Hlk531612277"/>
       <w:r>
         <w:rPr>
           <w:position w:val="-12"/>
@@ -1749,10 +1759,10 @@
           <v:shape id="_x0000_i1036" type="#_x0000_t75" style="width:106.5pt;height:23.25pt" o:ole="">
             <v:imagedata r:id="rId27" o:title=""/>
           </v:shape>
-          <o:OLEObject Type="Embed" ProgID="Equation.DSMT4" ShapeID="_x0000_i1036" DrawAspect="Content" ObjectID="_1606052517" r:id="rId28"/>
+          <o:OLEObject Type="Embed" ProgID="Equation.DSMT4" ShapeID="_x0000_i1036" DrawAspect="Content" ObjectID="_1607327233" r:id="rId28"/>
         </w:object>
       </w:r>
-      <w:bookmarkEnd w:id="3"/>
+      <w:bookmarkEnd w:id="4"/>
       <w:r>
         <w:rPr>
           <w:sz w:val="28"/>
@@ -1782,7 +1792,7 @@
           <v:shape id="_x0000_i1037" type="#_x0000_t75" style="width:310.5pt;height:48pt" o:ole="">
             <v:imagedata r:id="rId29" o:title=""/>
           </v:shape>
-          <o:OLEObject Type="Embed" ProgID="Equation.DSMT4" ShapeID="_x0000_i1037" DrawAspect="Content" ObjectID="_1606052518" r:id="rId30"/>
+          <o:OLEObject Type="Embed" ProgID="Equation.DSMT4" ShapeID="_x0000_i1037" DrawAspect="Content" ObjectID="_1607327234" r:id="rId30"/>
         </w:object>
       </w:r>
       <w:r>
@@ -1862,7 +1872,7 @@
           <v:shape id="_x0000_i1038" type="#_x0000_t75" style="width:12.75pt;height:18pt" o:ole="">
             <v:imagedata r:id="rId31" o:title=""/>
           </v:shape>
-          <o:OLEObject Type="Embed" ProgID="Equation.DSMT4" ShapeID="_x0000_i1038" DrawAspect="Content" ObjectID="_1606052519" r:id="rId32"/>
+          <o:OLEObject Type="Embed" ProgID="Equation.DSMT4" ShapeID="_x0000_i1038" DrawAspect="Content" ObjectID="_1607327235" r:id="rId32"/>
         </w:object>
       </w:r>
       <w:r>
@@ -1899,7 +1909,7 @@
           <v:shape id="_x0000_i1039" type="#_x0000_t75" style="width:31.5pt;height:16.5pt" o:ole="">
             <v:imagedata r:id="rId33" o:title=""/>
           </v:shape>
-          <o:OLEObject Type="Embed" ProgID="Equation.DSMT4" ShapeID="_x0000_i1039" DrawAspect="Content" ObjectID="_1606052520" r:id="rId34"/>
+          <o:OLEObject Type="Embed" ProgID="Equation.DSMT4" ShapeID="_x0000_i1039" DrawAspect="Content" ObjectID="_1607327236" r:id="rId34"/>
         </w:object>
       </w:r>
       <w:r>
@@ -2058,7 +2068,7 @@
           <v:shape id="_x0000_i1040" type="#_x0000_t75" style="width:176.25pt;height:24.75pt" o:ole="">
             <v:imagedata r:id="rId35" o:title=""/>
           </v:shape>
-          <o:OLEObject Type="Embed" ProgID="Equation.DSMT4" ShapeID="_x0000_i1040" DrawAspect="Content" ObjectID="_1606052521" r:id="rId36"/>
+          <o:OLEObject Type="Embed" ProgID="Equation.DSMT4" ShapeID="_x0000_i1040" DrawAspect="Content" ObjectID="_1607327237" r:id="rId36"/>
         </w:object>
       </w:r>
       <w:r>
@@ -2232,7 +2242,7 @@
         </w:rPr>
         <w:t xml:space="preserve"> содержит краткий вывод выражений для передаваемого импульса при столкновении электрона и иона, приведенных в </w:t>
       </w:r>
-      <w:bookmarkStart w:id="4" w:name="_Hlk531687196"/>
+      <w:bookmarkStart w:id="5" w:name="_Hlk531687196"/>
       <w:r>
         <w:rPr>
           <w:sz w:val="28"/>
@@ -2241,7 +2251,7 @@
         </w:rPr>
         <w:t>[1,2]</w:t>
       </w:r>
-      <w:bookmarkEnd w:id="4"/>
+      <w:bookmarkEnd w:id="5"/>
       <w:r>
         <w:rPr>
           <w:sz w:val="28"/>
@@ -3907,7 +3917,7 @@
           <v:shape id="_x0000_i1041" type="#_x0000_t75" style="width:31.5pt;height:16.5pt" o:ole="">
             <v:imagedata r:id="rId33" o:title=""/>
           </v:shape>
-          <o:OLEObject Type="Embed" ProgID="Equation.DSMT4" ShapeID="_x0000_i1041" DrawAspect="Content" ObjectID="_1606052522" r:id="rId37"/>
+          <o:OLEObject Type="Embed" ProgID="Equation.DSMT4" ShapeID="_x0000_i1041" DrawAspect="Content" ObjectID="_1607327238" r:id="rId37"/>
         </w:object>
       </w:r>
       <w:r>
@@ -4068,7 +4078,7 @@
           <v:shape id="_x0000_i1042" type="#_x0000_t75" style="width:31.5pt;height:16.5pt" o:ole="">
             <v:imagedata r:id="rId33" o:title=""/>
           </v:shape>
-          <o:OLEObject Type="Embed" ProgID="Equation.DSMT4" ShapeID="_x0000_i1042" DrawAspect="Content" ObjectID="_1606052523" r:id="rId38"/>
+          <o:OLEObject Type="Embed" ProgID="Equation.DSMT4" ShapeID="_x0000_i1042" DrawAspect="Content" ObjectID="_1607327239" r:id="rId38"/>
         </w:object>
       </w:r>
       <w:r>
@@ -4121,12 +4131,59 @@
         </w:rPr>
         <w:tab/>
       </w:r>
-      <w:r>
-        <w:rPr>
-          <w:sz w:val="28"/>
-          <w:szCs w:val="28"/>
-        </w:rPr>
-        <w:t>larmorNumbers_v6-fig30.jpg</w:t>
+      <w:proofErr w:type="spellStart"/>
+      <w:r>
+        <w:rPr>
+          <w:sz w:val="28"/>
+          <w:szCs w:val="28"/>
+        </w:rPr>
+        <w:t>larmorNumbers</w:t>
+      </w:r>
+      <w:proofErr w:type="spellEnd"/>
+      <w:r>
+        <w:rPr>
+          <w:sz w:val="28"/>
+          <w:szCs w:val="28"/>
+          <w:lang w:val="ru-RU"/>
+        </w:rPr>
+        <w:t>_</w:t>
+      </w:r>
+      <w:r>
+        <w:rPr>
+          <w:sz w:val="28"/>
+          <w:szCs w:val="28"/>
+        </w:rPr>
+        <w:t>v</w:t>
+      </w:r>
+      <w:r>
+        <w:rPr>
+          <w:sz w:val="28"/>
+          <w:szCs w:val="28"/>
+          <w:lang w:val="ru-RU"/>
+        </w:rPr>
+        <w:t>6-</w:t>
+      </w:r>
+      <w:r>
+        <w:rPr>
+          <w:sz w:val="28"/>
+          <w:szCs w:val="28"/>
+        </w:rPr>
+        <w:t>fig</w:t>
+      </w:r>
+      <w:r>
+        <w:rPr>
+          <w:sz w:val="28"/>
+          <w:szCs w:val="28"/>
+          <w:lang w:val="ru-RU"/>
+        </w:rPr>
+        <w:t>30.</w:t>
+      </w:r>
+      <w:r>
+        <w:rPr>
+          <w:sz w:val="28"/>
+          <w:szCs w:val="28"/>
+        </w:rPr>
+        <w:t>jpg</w:t>
       </w:r>
       <w:r>
         <w:rPr>
@@ -4144,6 +4201,7 @@
         <w:rPr>
           <w:sz w:val="16"/>
           <w:szCs w:val="16"/>
+          <w:lang w:val="ru-RU"/>
         </w:rPr>
       </w:pPr>
     </w:p>
@@ -4495,7 +4553,7 @@
           <v:shape id="_x0000_i1043" type="#_x0000_t75" style="width:14.25pt;height:18pt" o:ole="">
             <v:imagedata r:id="rId39" o:title=""/>
           </v:shape>
-          <o:OLEObject Type="Embed" ProgID="Equation.DSMT4" ShapeID="_x0000_i1043" DrawAspect="Content" ObjectID="_1606052524" r:id="rId40"/>
+          <o:OLEObject Type="Embed" ProgID="Equation.DSMT4" ShapeID="_x0000_i1043" DrawAspect="Content" ObjectID="_1607327240" r:id="rId40"/>
         </w:object>
       </w:r>
       <w:r>
@@ -4654,7 +4712,7 @@
           <w:lang w:val="ru-RU"/>
         </w:rPr>
       </w:pPr>
-      <w:bookmarkStart w:id="5" w:name="_Hlk532306942"/>
+      <w:bookmarkStart w:id="6" w:name="_Hlk532306942"/>
       <w:r>
         <w:rPr>
           <w:sz w:val="28"/>
@@ -4673,7 +4731,7 @@
           <v:shape id="_x0000_i1044" type="#_x0000_t75" style="width:31.5pt;height:16.5pt" o:ole="">
             <v:imagedata r:id="rId33" o:title=""/>
           </v:shape>
-          <o:OLEObject Type="Embed" ProgID="Equation.DSMT4" ShapeID="_x0000_i1044" DrawAspect="Content" ObjectID="_1606052525" r:id="rId41"/>
+          <o:OLEObject Type="Embed" ProgID="Equation.DSMT4" ShapeID="_x0000_i1044" DrawAspect="Content" ObjectID="_1607327241" r:id="rId41"/>
         </w:object>
       </w:r>
       <w:r>
@@ -4684,7 +4742,7 @@
         </w:rPr>
         <w:t xml:space="preserve">, </w:t>
       </w:r>
-      <w:bookmarkEnd w:id="5"/>
+      <w:bookmarkEnd w:id="6"/>
       <w:r>
         <w:rPr>
           <w:sz w:val="28"/>
@@ -4807,7 +4865,7 @@
         </w:rPr>
         <w:t xml:space="preserve">В координатах </w:t>
       </w:r>
-      <w:bookmarkStart w:id="6" w:name="_Hlk532307361"/>
+      <w:bookmarkStart w:id="7" w:name="_Hlk532307361"/>
       <w:r>
         <w:rPr>
           <w:position w:val="-6"/>
@@ -4818,25 +4876,17 @@
           <v:shape id="_x0000_i1045" type="#_x0000_t75" style="width:31.5pt;height:16.5pt" o:ole="">
             <v:imagedata r:id="rId33" o:title=""/>
           </v:shape>
-          <o:OLEObject Type="Embed" ProgID="Equation.DSMT4" ShapeID="_x0000_i1045" DrawAspect="Content" ObjectID="_1606052526" r:id="rId42"/>
+          <o:OLEObject Type="Embed" ProgID="Equation.DSMT4" ShapeID="_x0000_i1045" DrawAspect="Content" ObjectID="_1607327242" r:id="rId42"/>
         </w:object>
       </w:r>
-      <w:bookmarkEnd w:id="6"/>
-      <w:r>
-        <w:rPr>
-          <w:sz w:val="28"/>
-          <w:szCs w:val="28"/>
-          <w:lang w:val="ru-RU"/>
-        </w:rPr>
-        <w:t xml:space="preserve"> карта </w:t>
-      </w:r>
-      <w:r>
-        <w:rPr>
-          <w:sz w:val="28"/>
-          <w:szCs w:val="28"/>
-          <w:lang w:val="ru-RU"/>
-        </w:rPr>
-        <w:t>расстояний межд</w:t>
+      <w:bookmarkEnd w:id="7"/>
+      <w:r>
+        <w:rPr>
+          <w:sz w:val="28"/>
+          <w:szCs w:val="28"/>
+          <w:lang w:val="ru-RU"/>
+        </w:rPr>
+        <w:t xml:space="preserve"> карта расстояний межд</w:t>
       </w:r>
       <w:r>
         <w:rPr>
@@ -4961,10 +5011,10 @@
           <w:szCs w:val="28"/>
         </w:rPr>
         <w:object w:dxaOrig="499" w:dyaOrig="260">
-          <v:shape id="_x0000_i1047" type="#_x0000_t75" style="width:31.5pt;height:16.5pt" o:ole="">
+          <v:shape id="_x0000_i1046" type="#_x0000_t75" style="width:31.5pt;height:16.5pt" o:ole="">
             <v:imagedata r:id="rId33" o:title=""/>
           </v:shape>
-          <o:OLEObject Type="Embed" ProgID="Equation.DSMT4" ShapeID="_x0000_i1047" DrawAspect="Content" ObjectID="_1606052527" r:id="rId43"/>
+          <o:OLEObject Type="Embed" ProgID="Equation.DSMT4" ShapeID="_x0000_i1046" DrawAspect="Content" ObjectID="_1607327243" r:id="rId43"/>
         </w:object>
       </w:r>
       <w:r>
@@ -5602,23 +5652,7 @@
           <w:szCs w:val="28"/>
           <w:lang w:val="ru-RU"/>
         </w:rPr>
-        <w:t xml:space="preserve">Передача импульса в </w:t>
-      </w:r>
-      <w:r>
-        <w:rPr>
-          <w:sz w:val="28"/>
-          <w:szCs w:val="28"/>
-          <w:lang w:val="ru-RU"/>
-        </w:rPr>
-        <w:t>подходе А2 – «ведущего центра»</w:t>
-      </w:r>
-      <w:r>
-        <w:rPr>
-          <w:sz w:val="28"/>
-          <w:szCs w:val="28"/>
-          <w:lang w:val="ru-RU"/>
-        </w:rPr>
-        <w:t>:</w:t>
+        <w:t>Передача импульса в подходе А2 – «ведущего центра»:</w:t>
       </w:r>
     </w:p>
     <w:p>
@@ -5779,23 +5813,7 @@
           <w:szCs w:val="28"/>
           <w:lang w:val="ru-RU"/>
         </w:rPr>
-        <w:t xml:space="preserve">Передача импульса в </w:t>
-      </w:r>
-      <w:r>
-        <w:rPr>
-          <w:sz w:val="28"/>
-          <w:szCs w:val="28"/>
-          <w:lang w:val="ru-RU"/>
-        </w:rPr>
-        <w:t>подходе А3</w:t>
-      </w:r>
-      <w:r>
-        <w:rPr>
-          <w:sz w:val="28"/>
-          <w:szCs w:val="28"/>
-          <w:lang w:val="ru-RU"/>
-        </w:rPr>
-        <w:t xml:space="preserve"> – «</w:t>
+        <w:t>Передача импульса в подходе А3 – «</w:t>
       </w:r>
       <w:r>
         <w:rPr>
@@ -6006,15 +6024,7 @@
           <w:szCs w:val="28"/>
           <w:lang w:val="ru-RU"/>
         </w:rPr>
-        <w:t>Сравнения переданных импульсов (для продольной и поперечной компонент) для пар рассматриваемых подходов, представленные в виде «карт»</w:t>
-      </w:r>
-      <w:r>
-        <w:rPr>
-          <w:sz w:val="28"/>
-          <w:szCs w:val="28"/>
-          <w:lang w:val="ru-RU"/>
-        </w:rPr>
-        <w:t xml:space="preserve"> относительной разности </w:t>
+        <w:t xml:space="preserve">Сравнения переданных импульсов (для продольной и поперечной компонент) для пар рассматриваемых подходов, представленные в виде «карт» относительной разности </w:t>
       </w:r>
       <w:r>
         <w:rPr>
@@ -6023,10 +6033,10 @@
           <w:szCs w:val="28"/>
         </w:rPr>
         <w:object w:dxaOrig="3019" w:dyaOrig="360">
-          <v:shape id="_x0000_i1050" type="#_x0000_t75" style="width:195.75pt;height:23.25pt" o:ole="">
+          <v:shape id="_x0000_i1047" type="#_x0000_t75" style="width:195.75pt;height:23.25pt" o:ole="">
             <v:imagedata r:id="rId44" o:title=""/>
           </v:shape>
-          <o:OLEObject Type="Embed" ProgID="Equation.DSMT4" ShapeID="_x0000_i1050" DrawAspect="Content" ObjectID="_1606052528" r:id="rId45"/>
+          <o:OLEObject Type="Embed" ProgID="Equation.DSMT4" ShapeID="_x0000_i1047" DrawAspect="Content" ObjectID="_1607327244" r:id="rId45"/>
         </w:object>
       </w:r>
       <w:r>
@@ -6068,10 +6078,10 @@
           <w:szCs w:val="28"/>
         </w:rPr>
         <w:object w:dxaOrig="2360" w:dyaOrig="360">
-          <v:shape id="_x0000_i1053" type="#_x0000_t75" style="width:153pt;height:23.25pt" o:ole="">
+          <v:shape id="_x0000_i1048" type="#_x0000_t75" style="width:153pt;height:23.25pt" o:ole="">
             <v:imagedata r:id="rId46" o:title=""/>
           </v:shape>
-          <o:OLEObject Type="Embed" ProgID="Equation.DSMT4" ShapeID="_x0000_i1053" DrawAspect="Content" ObjectID="_1606052529" r:id="rId47"/>
+          <o:OLEObject Type="Embed" ProgID="Equation.DSMT4" ShapeID="_x0000_i1048" DrawAspect="Content" ObjectID="_1607327245" r:id="rId47"/>
         </w:object>
       </w:r>
       <w:r>
@@ -6266,33 +6276,17 @@
           <w:lang w:val="ru-RU"/>
         </w:rPr>
       </w:pPr>
-      <w:bookmarkStart w:id="7" w:name="_Hlk532309090"/>
-      <w:r>
-        <w:rPr>
-          <w:sz w:val="28"/>
-          <w:szCs w:val="28"/>
-          <w:lang w:val="ru-RU"/>
-        </w:rPr>
-        <w:t>Сравнение подх</w:t>
-      </w:r>
-      <w:r>
-        <w:rPr>
-          <w:sz w:val="28"/>
-          <w:szCs w:val="28"/>
-          <w:lang w:val="ru-RU"/>
-        </w:rPr>
-        <w:t>одов А3 и А1</w:t>
-      </w:r>
-      <w:r>
-        <w:rPr>
-          <w:sz w:val="28"/>
-          <w:szCs w:val="28"/>
-          <w:lang w:val="ru-RU"/>
-        </w:rPr>
-        <w:t>:</w:t>
-      </w:r>
-    </w:p>
-    <w:bookmarkEnd w:id="7"/>
+      <w:bookmarkStart w:id="8" w:name="_Hlk532309090"/>
+      <w:r>
+        <w:rPr>
+          <w:sz w:val="28"/>
+          <w:szCs w:val="28"/>
+          <w:lang w:val="ru-RU"/>
+        </w:rPr>
+        <w:t>Сравнение подходов А3 и А1:</w:t>
+      </w:r>
+    </w:p>
+    <w:bookmarkEnd w:id="8"/>
     <w:p>
       <w:pPr>
         <w:tabs>
@@ -6415,23 +6409,7 @@
           <w:szCs w:val="28"/>
           <w:lang w:val="ru-RU"/>
         </w:rPr>
-        <w:t>Сравнение подх</w:t>
-      </w:r>
-      <w:r>
-        <w:rPr>
-          <w:sz w:val="28"/>
-          <w:szCs w:val="28"/>
-          <w:lang w:val="ru-RU"/>
-        </w:rPr>
-        <w:t>одов А3 и А2</w:t>
-      </w:r>
-      <w:r>
-        <w:rPr>
-          <w:sz w:val="28"/>
-          <w:szCs w:val="28"/>
-          <w:lang w:val="ru-RU"/>
-        </w:rPr>
-        <w:t>:</w:t>
+        <w:t>Сравнение подходов А3 и А2:</w:t>
       </w:r>
     </w:p>
     <w:p>
@@ -6489,8 +6467,6 @@
         </w:rPr>
         <w:t>.</w:t>
       </w:r>
-      <w:bookmarkStart w:id="8" w:name="_GoBack"/>
-      <w:bookmarkEnd w:id="8"/>
     </w:p>
     <w:p>
       <w:pPr>

</xml_diff>